<commit_message>
edicao regras de negocio
</commit_message>
<xml_diff>
--- a/Projeto/mapa_mental/regras_negocio_manter_cidadao.docx
+++ b/Projeto/mapa_mental/regras_negocio_manter_cidadao.docx
@@ -111,7 +111,40 @@
           <w:vertAlign w:val="baseline"/>
           <w:rtl w:val="0"/>
         </w:rPr>
-        <w:t xml:space="preserve">Permitir o cidadão se auto cadastrar no sistema, sem necessidade de aprovação.</w:t>
+        <w:t xml:space="preserve">Permitir o cidadão </w:t>
+      </w:r>
+      <w:r>
+        <w:rPr>
+          <w:rtl w:val="0"/>
+        </w:rPr>
+        <w:t xml:space="preserve">manter suas informações</w:t>
+      </w:r>
+      <w:r>
+        <w:rPr>
+          <w:rFonts w:ascii="Calibri" w:cs="Calibri" w:eastAsia="Calibri" w:hAnsi="Calibri"/>
+          <w:b w:val="0"/>
+          <w:i w:val="0"/>
+          <w:smallCaps w:val="0"/>
+          <w:strike w:val="0"/>
+          <w:color w:val="000000"/>
+          <w:sz w:val="22"/>
+          <w:szCs w:val="22"/>
+          <w:u w:val="none"/>
+          <w:vertAlign w:val="baseline"/>
+          <w:rtl w:val="0"/>
+        </w:rPr>
+        <w:t xml:space="preserve"> no sistema</w:t>
+      </w:r>
+      <w:r>
+        <w:rPr>
+          <w:rtl w:val="0"/>
+        </w:rPr>
+        <w:t xml:space="preserve">.</w:t>
+      </w:r>
+      <w:r>
+        <w:rPr>
+          <w:rtl w:val="0"/>
+        </w:rPr>
       </w:r>
     </w:p>
     <w:p>
@@ -730,14 +763,23 @@
     <w:pPr>
       <w:keepNext w:val="1"/>
       <w:keepLines w:val="1"/>
+      <w:widowControl w:val="0"/>
       <w:pBdr/>
-      <w:spacing w:after="120" w:before="480" w:lineRule="auto"/>
-      <w:contextualSpacing w:val="1"/>
+      <w:spacing w:after="120" w:before="480" w:line="276" w:lineRule="auto"/>
+      <w:ind w:left="0" w:right="0" w:firstLine="0"/>
+      <w:jc w:val="left"/>
     </w:pPr>
     <w:rPr>
+      <w:rFonts w:ascii="Calibri" w:cs="Calibri" w:eastAsia="Calibri" w:hAnsi="Calibri"/>
       <w:b w:val="1"/>
+      <w:i w:val="0"/>
+      <w:smallCaps w:val="0"/>
+      <w:strike w:val="0"/>
+      <w:color w:val="000000"/>
       <w:sz w:val="48"/>
       <w:szCs w:val="48"/>
+      <w:u w:val="none"/>
+      <w:vertAlign w:val="baseline"/>
     </w:rPr>
   </w:style>
   <w:style w:type="paragraph" w:styleId="Heading2">
@@ -747,14 +789,23 @@
     <w:pPr>
       <w:keepNext w:val="1"/>
       <w:keepLines w:val="1"/>
+      <w:widowControl w:val="0"/>
       <w:pBdr/>
-      <w:spacing w:after="80" w:before="360" w:lineRule="auto"/>
-      <w:contextualSpacing w:val="1"/>
+      <w:spacing w:after="80" w:before="360" w:line="276" w:lineRule="auto"/>
+      <w:ind w:left="0" w:right="0" w:firstLine="0"/>
+      <w:jc w:val="left"/>
     </w:pPr>
     <w:rPr>
+      <w:rFonts w:ascii="Calibri" w:cs="Calibri" w:eastAsia="Calibri" w:hAnsi="Calibri"/>
       <w:b w:val="1"/>
+      <w:i w:val="0"/>
+      <w:smallCaps w:val="0"/>
+      <w:strike w:val="0"/>
+      <w:color w:val="000000"/>
       <w:sz w:val="36"/>
       <w:szCs w:val="36"/>
+      <w:u w:val="none"/>
+      <w:vertAlign w:val="baseline"/>
     </w:rPr>
   </w:style>
   <w:style w:type="paragraph" w:styleId="Heading3">
@@ -764,14 +815,23 @@
     <w:pPr>
       <w:keepNext w:val="1"/>
       <w:keepLines w:val="1"/>
+      <w:widowControl w:val="0"/>
       <w:pBdr/>
-      <w:spacing w:after="80" w:before="280" w:lineRule="auto"/>
-      <w:contextualSpacing w:val="1"/>
+      <w:spacing w:after="80" w:before="280" w:line="276" w:lineRule="auto"/>
+      <w:ind w:left="0" w:right="0" w:firstLine="0"/>
+      <w:jc w:val="left"/>
     </w:pPr>
     <w:rPr>
+      <w:rFonts w:ascii="Calibri" w:cs="Calibri" w:eastAsia="Calibri" w:hAnsi="Calibri"/>
       <w:b w:val="1"/>
+      <w:i w:val="0"/>
+      <w:smallCaps w:val="0"/>
+      <w:strike w:val="0"/>
+      <w:color w:val="000000"/>
       <w:sz w:val="28"/>
       <w:szCs w:val="28"/>
+      <w:u w:val="none"/>
+      <w:vertAlign w:val="baseline"/>
     </w:rPr>
   </w:style>
   <w:style w:type="paragraph" w:styleId="Heading4">
@@ -781,14 +841,23 @@
     <w:pPr>
       <w:keepNext w:val="1"/>
       <w:keepLines w:val="1"/>
+      <w:widowControl w:val="0"/>
       <w:pBdr/>
-      <w:spacing w:after="40" w:before="240" w:lineRule="auto"/>
-      <w:contextualSpacing w:val="1"/>
+      <w:spacing w:after="40" w:before="240" w:line="276" w:lineRule="auto"/>
+      <w:ind w:left="0" w:right="0" w:firstLine="0"/>
+      <w:jc w:val="left"/>
     </w:pPr>
     <w:rPr>
+      <w:rFonts w:ascii="Calibri" w:cs="Calibri" w:eastAsia="Calibri" w:hAnsi="Calibri"/>
       <w:b w:val="1"/>
+      <w:i w:val="0"/>
+      <w:smallCaps w:val="0"/>
+      <w:strike w:val="0"/>
+      <w:color w:val="000000"/>
       <w:sz w:val="24"/>
       <w:szCs w:val="24"/>
+      <w:u w:val="none"/>
+      <w:vertAlign w:val="baseline"/>
     </w:rPr>
   </w:style>
   <w:style w:type="paragraph" w:styleId="Heading5">
@@ -798,14 +867,23 @@
     <w:pPr>
       <w:keepNext w:val="1"/>
       <w:keepLines w:val="1"/>
+      <w:widowControl w:val="0"/>
       <w:pBdr/>
-      <w:spacing w:after="40" w:before="220" w:lineRule="auto"/>
-      <w:contextualSpacing w:val="1"/>
+      <w:spacing w:after="40" w:before="220" w:line="276" w:lineRule="auto"/>
+      <w:ind w:left="0" w:right="0" w:firstLine="0"/>
+      <w:jc w:val="left"/>
     </w:pPr>
     <w:rPr>
+      <w:rFonts w:ascii="Calibri" w:cs="Calibri" w:eastAsia="Calibri" w:hAnsi="Calibri"/>
       <w:b w:val="1"/>
+      <w:i w:val="0"/>
+      <w:smallCaps w:val="0"/>
+      <w:strike w:val="0"/>
+      <w:color w:val="000000"/>
       <w:sz w:val="22"/>
       <w:szCs w:val="22"/>
+      <w:u w:val="none"/>
+      <w:vertAlign w:val="baseline"/>
     </w:rPr>
   </w:style>
   <w:style w:type="paragraph" w:styleId="Heading6">
@@ -815,14 +893,23 @@
     <w:pPr>
       <w:keepNext w:val="1"/>
       <w:keepLines w:val="1"/>
+      <w:widowControl w:val="0"/>
       <w:pBdr/>
-      <w:spacing w:after="40" w:before="200" w:lineRule="auto"/>
-      <w:contextualSpacing w:val="1"/>
+      <w:spacing w:after="40" w:before="200" w:line="276" w:lineRule="auto"/>
+      <w:ind w:left="0" w:right="0" w:firstLine="0"/>
+      <w:jc w:val="left"/>
     </w:pPr>
     <w:rPr>
+      <w:rFonts w:ascii="Calibri" w:cs="Calibri" w:eastAsia="Calibri" w:hAnsi="Calibri"/>
       <w:b w:val="1"/>
+      <w:i w:val="0"/>
+      <w:smallCaps w:val="0"/>
+      <w:strike w:val="0"/>
+      <w:color w:val="000000"/>
       <w:sz w:val="20"/>
       <w:szCs w:val="20"/>
+      <w:u w:val="none"/>
+      <w:vertAlign w:val="baseline"/>
     </w:rPr>
   </w:style>
   <w:style w:type="paragraph" w:styleId="Title">
@@ -832,14 +919,23 @@
     <w:pPr>
       <w:keepNext w:val="1"/>
       <w:keepLines w:val="1"/>
+      <w:widowControl w:val="0"/>
       <w:pBdr/>
-      <w:spacing w:after="120" w:before="480" w:lineRule="auto"/>
-      <w:contextualSpacing w:val="1"/>
+      <w:spacing w:after="120" w:before="480" w:line="276" w:lineRule="auto"/>
+      <w:ind w:left="0" w:right="0" w:firstLine="0"/>
+      <w:jc w:val="left"/>
     </w:pPr>
     <w:rPr>
+      <w:rFonts w:ascii="Calibri" w:cs="Calibri" w:eastAsia="Calibri" w:hAnsi="Calibri"/>
       <w:b w:val="1"/>
+      <w:i w:val="0"/>
+      <w:smallCaps w:val="0"/>
+      <w:strike w:val="0"/>
+      <w:color w:val="000000"/>
       <w:sz w:val="72"/>
       <w:szCs w:val="72"/>
+      <w:u w:val="none"/>
+      <w:vertAlign w:val="baseline"/>
     </w:rPr>
   </w:style>
   <w:style w:type="paragraph" w:styleId="Subtitle">
@@ -849,16 +945,23 @@
     <w:pPr>
       <w:keepNext w:val="1"/>
       <w:keepLines w:val="1"/>
+      <w:widowControl w:val="0"/>
       <w:pBdr/>
-      <w:spacing w:after="80" w:before="360" w:lineRule="auto"/>
-      <w:contextualSpacing w:val="1"/>
+      <w:spacing w:after="80" w:before="360" w:line="276" w:lineRule="auto"/>
+      <w:ind w:left="0" w:right="0" w:firstLine="0"/>
+      <w:jc w:val="left"/>
     </w:pPr>
     <w:rPr>
       <w:rFonts w:ascii="Georgia" w:cs="Georgia" w:eastAsia="Georgia" w:hAnsi="Georgia"/>
+      <w:b w:val="0"/>
       <w:i w:val="1"/>
+      <w:smallCaps w:val="0"/>
+      <w:strike w:val="0"/>
       <w:color w:val="666666"/>
       <w:sz w:val="48"/>
       <w:szCs w:val="48"/>
+      <w:u w:val="none"/>
+      <w:vertAlign w:val="baseline"/>
     </w:rPr>
   </w:style>
 </w:styles>

</xml_diff>